<commit_message>
regras de conduta atualizadas
</commit_message>
<xml_diff>
--- a/Regras de conduta do grupo.docx
+++ b/Regras de conduta do grupo.docx
@@ -2,7 +2,7 @@
 <file path=word/document.xml><?xml version="1.0" encoding="utf-8"?>
 <w:document xmlns:wpc="http://schemas.microsoft.com/office/word/2010/wordprocessingCanvas" xmlns:mc="http://schemas.openxmlformats.org/markup-compatibility/2006" xmlns:o="urn:schemas-microsoft-com:office:office" xmlns:r="http://schemas.openxmlformats.org/officeDocument/2006/relationships" xmlns:m="http://schemas.openxmlformats.org/officeDocument/2006/math" xmlns:v="urn:schemas-microsoft-com:vml" xmlns:wp14="http://schemas.microsoft.com/office/word/2010/wordprocessingDrawing" xmlns:wp="http://schemas.openxmlformats.org/drawingml/2006/wordprocessingDrawing" xmlns:w10="urn:schemas-microsoft-com:office:word" xmlns:w="http://schemas.openxmlformats.org/wordprocessingml/2006/main" xmlns:w14="http://schemas.microsoft.com/office/word/2010/wordml" xmlns:w15="http://schemas.microsoft.com/office/word/2012/wordml" xmlns:wpg="http://schemas.microsoft.com/office/word/2010/wordprocessingGroup" xmlns:wpi="http://schemas.microsoft.com/office/word/2010/wordprocessingInk" xmlns:wne="http://schemas.microsoft.com/office/word/2006/wordml" xmlns:wps="http://schemas.microsoft.com/office/word/2010/wordprocessingShape" xmlns:w16se="http://schemas.microsoft.com/office/word/2015/wordml/symex" xmlns:w16cid="http://schemas.microsoft.com/office/word/2016/wordml/cid" xmlns:w16="http://schemas.microsoft.com/office/word/2018/wordml" xmlns:w16cex="http://schemas.microsoft.com/office/word/2018/wordml/cex" xmlns:w16sdtdh="http://schemas.microsoft.com/office/word/2020/wordml/sdtdatahash" mc:Ignorable="w14 w15 wp14 w16se w16cid w16 w16cex w16sdtdh">
   <w:body>
-    <w:p xmlns:wp14="http://schemas.microsoft.com/office/word/2010/wordml" wp14:paraId="1E207724" wp14:textId="4CA141C9">
+    <w:p xmlns:wp14="http://schemas.microsoft.com/office/word/2010/wordml" wp14:paraId="1E207724" wp14:textId="2AC785F4">
       <w:pPr>
         <w:jc w:val="center"/>
         <w:rPr>
@@ -22,7 +22,21 @@
           <w:b w:val="1"/>
           <w:bCs w:val="1"/>
         </w:rPr>
-        <w:t>OrchisSystem</w:t>
+        <w:t>Orchis</w:t>
+      </w:r>
+      <w:r>
+        <w:rPr>
+          <w:b w:val="1"/>
+          <w:bCs w:val="1"/>
+        </w:rPr>
+        <w:t xml:space="preserve"> </w:t>
+      </w:r>
+      <w:r>
+        <w:rPr>
+          <w:b w:val="1"/>
+          <w:bCs w:val="1"/>
+        </w:rPr>
+        <w:t>System</w:t>
       </w:r>
       <w:r>
         <w:rPr>
@@ -106,7 +120,15 @@
       </w:pPr>
       <w:r>
         <w:rPr/>
-        <w:t>As reuniões diárias ocorrerão de segunda a sexta as 9h30.</w:t>
+        <w:t>As reuniões diárias ocorrerão de segunda a sexta as</w:t>
+      </w:r>
+      <w:r>
+        <w:rPr/>
+        <w:t xml:space="preserve"> 10h</w:t>
+      </w:r>
+      <w:r>
+        <w:rPr/>
+        <w:t>.</w:t>
       </w:r>
       <w:r>
         <w:rPr/>
@@ -154,6 +176,64 @@
       <w:r>
         <w:rPr/>
         <w:t xml:space="preserve">Todos os trabalhos devem ser colaborativos, mesmo que delegados à uma dupla. </w:t>
+      </w:r>
+    </w:p>
+    <w:p>
+      <w:pPr>
+        <w:pStyle w:val="Normal"/>
+      </w:pPr>
+    </w:p>
+    <w:p>
+      <w:pPr>
+        <w:pStyle w:val="ListParagraph"/>
+        <w:numPr>
+          <w:ilvl w:val="0"/>
+          <w:numId w:val="5"/>
+        </w:numPr>
+        <w:rPr/>
+      </w:pPr>
+      <w:r>
+        <w:rPr/>
+        <w:t>Trabalhar com metas e prazos bem definidos, alinhados entre o grupo e decididos em conjunto.</w:t>
+      </w:r>
+    </w:p>
+    <w:p>
+      <w:pPr>
+        <w:pStyle w:val="Normal"/>
+      </w:pPr>
+    </w:p>
+    <w:p>
+      <w:pPr>
+        <w:pStyle w:val="ListParagraph"/>
+        <w:numPr>
+          <w:ilvl w:val="0"/>
+          <w:numId w:val="6"/>
+        </w:numPr>
+        <w:rPr/>
+      </w:pPr>
+      <w:r>
+        <w:rPr/>
+        <w:t xml:space="preserve">Todos devem tentar ser pontuais a respeito do horário da </w:t>
+      </w:r>
+      <w:r>
+        <w:rPr/>
+        <w:t>daily</w:t>
+      </w:r>
+      <w:r>
+        <w:rPr/>
+        <w:t>, e</w:t>
+      </w:r>
+      <w:r>
+        <w:rPr/>
+        <w:t xml:space="preserve">, </w:t>
+      </w:r>
+      <w:r>
+        <w:rPr/>
+        <w:t>caso haja atraso, que seja notificado com antecedênc</w:t>
+      </w:r>
+      <w:r>
+        <w:rPr/>
+        <w:t>ia para os outros membros.</w:t>
       </w:r>
     </w:p>
     <w:p/>
@@ -169,6 +249,230 @@
 
 <file path=word/numbering.xml><?xml version="1.0" encoding="utf-8"?>
 <w:numbering xmlns:w="http://schemas.openxmlformats.org/wordprocessingml/2006/main">
+  <w:abstractNum xmlns:w="http://schemas.openxmlformats.org/wordprocessingml/2006/main" w:abstractNumId="6">
+    <w:nsid w:val="5a57e520"/>
+    <w:multiLevelType xmlns:w="http://schemas.openxmlformats.org/wordprocessingml/2006/main" w:val="hybridMultilevel"/>
+    <w:lvl xmlns:w="http://schemas.openxmlformats.org/wordprocessingml/2006/main" w:ilvl="0">
+      <w:start w:val="1"/>
+      <w:numFmt w:val="bullet"/>
+      <w:lvlText w:val=""/>
+      <w:lvlJc w:val="left"/>
+      <w:pPr>
+        <w:ind w:left="720" w:hanging="360"/>
+      </w:pPr>
+      <w:rPr>
+        <w:rFonts w:hint="default" w:ascii="Symbol" w:hAnsi="Symbol"/>
+      </w:rPr>
+    </w:lvl>
+    <w:lvl xmlns:w="http://schemas.openxmlformats.org/wordprocessingml/2006/main" w:ilvl="1">
+      <w:start w:val="1"/>
+      <w:numFmt w:val="bullet"/>
+      <w:lvlText w:val="o"/>
+      <w:lvlJc w:val="left"/>
+      <w:pPr>
+        <w:ind w:left="1440" w:hanging="360"/>
+      </w:pPr>
+      <w:rPr>
+        <w:rFonts w:hint="default" w:ascii="Courier New" w:hAnsi="Courier New"/>
+      </w:rPr>
+    </w:lvl>
+    <w:lvl xmlns:w="http://schemas.openxmlformats.org/wordprocessingml/2006/main" w:ilvl="2">
+      <w:start w:val="1"/>
+      <w:numFmt w:val="bullet"/>
+      <w:lvlText w:val=""/>
+      <w:lvlJc w:val="left"/>
+      <w:pPr>
+        <w:ind w:left="2160" w:hanging="360"/>
+      </w:pPr>
+      <w:rPr>
+        <w:rFonts w:hint="default" w:ascii="Wingdings" w:hAnsi="Wingdings"/>
+      </w:rPr>
+    </w:lvl>
+    <w:lvl xmlns:w="http://schemas.openxmlformats.org/wordprocessingml/2006/main" w:ilvl="3">
+      <w:start w:val="1"/>
+      <w:numFmt w:val="bullet"/>
+      <w:lvlText w:val=""/>
+      <w:lvlJc w:val="left"/>
+      <w:pPr>
+        <w:ind w:left="2880" w:hanging="360"/>
+      </w:pPr>
+      <w:rPr>
+        <w:rFonts w:hint="default" w:ascii="Symbol" w:hAnsi="Symbol"/>
+      </w:rPr>
+    </w:lvl>
+    <w:lvl xmlns:w="http://schemas.openxmlformats.org/wordprocessingml/2006/main" w:ilvl="4">
+      <w:start w:val="1"/>
+      <w:numFmt w:val="bullet"/>
+      <w:lvlText w:val="o"/>
+      <w:lvlJc w:val="left"/>
+      <w:pPr>
+        <w:ind w:left="3600" w:hanging="360"/>
+      </w:pPr>
+      <w:rPr>
+        <w:rFonts w:hint="default" w:ascii="Courier New" w:hAnsi="Courier New"/>
+      </w:rPr>
+    </w:lvl>
+    <w:lvl xmlns:w="http://schemas.openxmlformats.org/wordprocessingml/2006/main" w:ilvl="5">
+      <w:start w:val="1"/>
+      <w:numFmt w:val="bullet"/>
+      <w:lvlText w:val=""/>
+      <w:lvlJc w:val="left"/>
+      <w:pPr>
+        <w:ind w:left="4320" w:hanging="360"/>
+      </w:pPr>
+      <w:rPr>
+        <w:rFonts w:hint="default" w:ascii="Wingdings" w:hAnsi="Wingdings"/>
+      </w:rPr>
+    </w:lvl>
+    <w:lvl xmlns:w="http://schemas.openxmlformats.org/wordprocessingml/2006/main" w:ilvl="6">
+      <w:start w:val="1"/>
+      <w:numFmt w:val="bullet"/>
+      <w:lvlText w:val=""/>
+      <w:lvlJc w:val="left"/>
+      <w:pPr>
+        <w:ind w:left="5040" w:hanging="360"/>
+      </w:pPr>
+      <w:rPr>
+        <w:rFonts w:hint="default" w:ascii="Symbol" w:hAnsi="Symbol"/>
+      </w:rPr>
+    </w:lvl>
+    <w:lvl xmlns:w="http://schemas.openxmlformats.org/wordprocessingml/2006/main" w:ilvl="7">
+      <w:start w:val="1"/>
+      <w:numFmt w:val="bullet"/>
+      <w:lvlText w:val="o"/>
+      <w:lvlJc w:val="left"/>
+      <w:pPr>
+        <w:ind w:left="5760" w:hanging="360"/>
+      </w:pPr>
+      <w:rPr>
+        <w:rFonts w:hint="default" w:ascii="Courier New" w:hAnsi="Courier New"/>
+      </w:rPr>
+    </w:lvl>
+    <w:lvl xmlns:w="http://schemas.openxmlformats.org/wordprocessingml/2006/main" w:ilvl="8">
+      <w:start w:val="1"/>
+      <w:numFmt w:val="bullet"/>
+      <w:lvlText w:val=""/>
+      <w:lvlJc w:val="left"/>
+      <w:pPr>
+        <w:ind w:left="6480" w:hanging="360"/>
+      </w:pPr>
+      <w:rPr>
+        <w:rFonts w:hint="default" w:ascii="Wingdings" w:hAnsi="Wingdings"/>
+      </w:rPr>
+    </w:lvl>
+  </w:abstractNum>
+  <w:abstractNum xmlns:w="http://schemas.openxmlformats.org/wordprocessingml/2006/main" w:abstractNumId="5">
+    <w:nsid w:val="74b15e0a"/>
+    <w:multiLevelType xmlns:w="http://schemas.openxmlformats.org/wordprocessingml/2006/main" w:val="hybridMultilevel"/>
+    <w:lvl xmlns:w="http://schemas.openxmlformats.org/wordprocessingml/2006/main" w:ilvl="0">
+      <w:start w:val="1"/>
+      <w:numFmt w:val="bullet"/>
+      <w:lvlText w:val=""/>
+      <w:lvlJc w:val="left"/>
+      <w:pPr>
+        <w:ind w:left="720" w:hanging="360"/>
+      </w:pPr>
+      <w:rPr>
+        <w:rFonts w:hint="default" w:ascii="Symbol" w:hAnsi="Symbol"/>
+      </w:rPr>
+    </w:lvl>
+    <w:lvl xmlns:w="http://schemas.openxmlformats.org/wordprocessingml/2006/main" w:ilvl="1">
+      <w:start w:val="1"/>
+      <w:numFmt w:val="bullet"/>
+      <w:lvlText w:val="o"/>
+      <w:lvlJc w:val="left"/>
+      <w:pPr>
+        <w:ind w:left="1440" w:hanging="360"/>
+      </w:pPr>
+      <w:rPr>
+        <w:rFonts w:hint="default" w:ascii="Courier New" w:hAnsi="Courier New"/>
+      </w:rPr>
+    </w:lvl>
+    <w:lvl xmlns:w="http://schemas.openxmlformats.org/wordprocessingml/2006/main" w:ilvl="2">
+      <w:start w:val="1"/>
+      <w:numFmt w:val="bullet"/>
+      <w:lvlText w:val=""/>
+      <w:lvlJc w:val="left"/>
+      <w:pPr>
+        <w:ind w:left="2160" w:hanging="360"/>
+      </w:pPr>
+      <w:rPr>
+        <w:rFonts w:hint="default" w:ascii="Wingdings" w:hAnsi="Wingdings"/>
+      </w:rPr>
+    </w:lvl>
+    <w:lvl xmlns:w="http://schemas.openxmlformats.org/wordprocessingml/2006/main" w:ilvl="3">
+      <w:start w:val="1"/>
+      <w:numFmt w:val="bullet"/>
+      <w:lvlText w:val=""/>
+      <w:lvlJc w:val="left"/>
+      <w:pPr>
+        <w:ind w:left="2880" w:hanging="360"/>
+      </w:pPr>
+      <w:rPr>
+        <w:rFonts w:hint="default" w:ascii="Symbol" w:hAnsi="Symbol"/>
+      </w:rPr>
+    </w:lvl>
+    <w:lvl xmlns:w="http://schemas.openxmlformats.org/wordprocessingml/2006/main" w:ilvl="4">
+      <w:start w:val="1"/>
+      <w:numFmt w:val="bullet"/>
+      <w:lvlText w:val="o"/>
+      <w:lvlJc w:val="left"/>
+      <w:pPr>
+        <w:ind w:left="3600" w:hanging="360"/>
+      </w:pPr>
+      <w:rPr>
+        <w:rFonts w:hint="default" w:ascii="Courier New" w:hAnsi="Courier New"/>
+      </w:rPr>
+    </w:lvl>
+    <w:lvl xmlns:w="http://schemas.openxmlformats.org/wordprocessingml/2006/main" w:ilvl="5">
+      <w:start w:val="1"/>
+      <w:numFmt w:val="bullet"/>
+      <w:lvlText w:val=""/>
+      <w:lvlJc w:val="left"/>
+      <w:pPr>
+        <w:ind w:left="4320" w:hanging="360"/>
+      </w:pPr>
+      <w:rPr>
+        <w:rFonts w:hint="default" w:ascii="Wingdings" w:hAnsi="Wingdings"/>
+      </w:rPr>
+    </w:lvl>
+    <w:lvl xmlns:w="http://schemas.openxmlformats.org/wordprocessingml/2006/main" w:ilvl="6">
+      <w:start w:val="1"/>
+      <w:numFmt w:val="bullet"/>
+      <w:lvlText w:val=""/>
+      <w:lvlJc w:val="left"/>
+      <w:pPr>
+        <w:ind w:left="5040" w:hanging="360"/>
+      </w:pPr>
+      <w:rPr>
+        <w:rFonts w:hint="default" w:ascii="Symbol" w:hAnsi="Symbol"/>
+      </w:rPr>
+    </w:lvl>
+    <w:lvl xmlns:w="http://schemas.openxmlformats.org/wordprocessingml/2006/main" w:ilvl="7">
+      <w:start w:val="1"/>
+      <w:numFmt w:val="bullet"/>
+      <w:lvlText w:val="o"/>
+      <w:lvlJc w:val="left"/>
+      <w:pPr>
+        <w:ind w:left="5760" w:hanging="360"/>
+      </w:pPr>
+      <w:rPr>
+        <w:rFonts w:hint="default" w:ascii="Courier New" w:hAnsi="Courier New"/>
+      </w:rPr>
+    </w:lvl>
+    <w:lvl xmlns:w="http://schemas.openxmlformats.org/wordprocessingml/2006/main" w:ilvl="8">
+      <w:start w:val="1"/>
+      <w:numFmt w:val="bullet"/>
+      <w:lvlText w:val=""/>
+      <w:lvlJc w:val="left"/>
+      <w:pPr>
+        <w:ind w:left="6480" w:hanging="360"/>
+      </w:pPr>
+      <w:rPr>
+        <w:rFonts w:hint="default" w:ascii="Wingdings" w:hAnsi="Wingdings"/>
+      </w:rPr>
+    </w:lvl>
+  </w:abstractNum>
   <w:abstractNum xmlns:w="http://schemas.openxmlformats.org/wordprocessingml/2006/main" w:abstractNumId="4">
     <w:nsid w:val="647e679a"/>
     <w:multiLevelType xmlns:w="http://schemas.openxmlformats.org/wordprocessingml/2006/main" w:val="hybridMultilevel"/>
@@ -617,6 +921,12 @@
       </w:rPr>
     </w:lvl>
   </w:abstractNum>
+  <w:num w:numId="6">
+    <w:abstractNumId w:val="6"/>
+  </w:num>
+  <w:num w:numId="5">
+    <w:abstractNumId w:val="5"/>
+  </w:num>
   <w:num w:numId="4">
     <w:abstractNumId w:val="4"/>
   </w:num>

</xml_diff>